<commit_message>
v1.0 - Assignment completed. Some polish?
</commit_message>
<xml_diff>
--- a/Mock Exam Tuesday 22nd September.docx
+++ b/Mock Exam Tuesday 22nd September.docx
@@ -9,11 +9,19 @@
           <w:rStyle w:val="BookTitle"/>
         </w:rPr>
       </w:pPr>
+      <w:proofErr w:type="spellStart"/>
       <w:r>
         <w:rPr>
           <w:rStyle w:val="BookTitle"/>
         </w:rPr>
-        <w:t>Ciarán Maher</w:t>
+        <w:t>Ciarán</w:t>
+      </w:r>
+      <w:proofErr w:type="spellEnd"/>
+      <w:r>
+        <w:rPr>
+          <w:rStyle w:val="BookTitle"/>
+        </w:rPr>
+        <w:t xml:space="preserve"> Maher</w:t>
       </w:r>
       <w:r>
         <w:rPr>
@@ -66,8 +74,13 @@
       <w:pPr>
         <w:pStyle w:val="Heading2"/>
       </w:pPr>
-      <w:r>
-        <w:t xml:space="preserve">1.A </w:t>
+      <w:proofErr w:type="gramStart"/>
+      <w:r>
+        <w:t>1.A</w:t>
+      </w:r>
+      <w:proofErr w:type="gramEnd"/>
+      <w:r>
+        <w:t xml:space="preserve"> </w:t>
       </w:r>
       <w:r>
         <w:t>Customer Service</w:t>
@@ -85,8 +98,13 @@
       <w:pPr>
         <w:pStyle w:val="Heading2"/>
       </w:pPr>
-      <w:r>
-        <w:t xml:space="preserve">1.B </w:t>
+      <w:proofErr w:type="gramStart"/>
+      <w:r>
+        <w:t>1.B</w:t>
+      </w:r>
+      <w:proofErr w:type="gramEnd"/>
+      <w:r>
+        <w:t xml:space="preserve"> </w:t>
       </w:r>
       <w:r>
         <w:t>The importance of good customer service</w:t>
@@ -101,8 +119,13 @@
       <w:pPr>
         <w:pStyle w:val="Heading2"/>
       </w:pPr>
-      <w:r>
-        <w:t xml:space="preserve">1.C </w:t>
+      <w:proofErr w:type="gramStart"/>
+      <w:r>
+        <w:t>1.C</w:t>
+      </w:r>
+      <w:proofErr w:type="gramEnd"/>
+      <w:r>
+        <w:t xml:space="preserve"> </w:t>
       </w:r>
       <w:r>
         <w:t>3 examples of consequences to both the customer and organisation if customer support is not up to standard</w:t>
@@ -209,14 +232,17 @@
       <w:pPr>
         <w:pStyle w:val="NoSpacing"/>
       </w:pPr>
-      <w:r>
-        <w:t>2.A Remote technical support can be described as an</w:t>
+      <w:proofErr w:type="gramStart"/>
+      <w:r>
+        <w:t>2.A</w:t>
+      </w:r>
+      <w:proofErr w:type="gramEnd"/>
+      <w:r>
+        <w:t xml:space="preserve"> Remote technical support can be described as an</w:t>
       </w:r>
       <w:r>
         <w:t>y method in which technical aid</w:t>
       </w:r>
-      <w:bookmarkStart w:id="0" w:name="_GoBack"/>
-      <w:bookmarkEnd w:id="0"/>
       <w:r>
         <w:t xml:space="preserve"> or assistance is provided via another medium than being face-to-face with the customer.</w:t>
       </w:r>
@@ -230,8 +256,13 @@
       <w:pPr>
         <w:pStyle w:val="NoSpacing"/>
       </w:pPr>
-      <w:r>
-        <w:t xml:space="preserve">2.B Three ways of providing remote technical support are phone support, email support and remote desktop management. </w:t>
+      <w:proofErr w:type="gramStart"/>
+      <w:r>
+        <w:t>2.B</w:t>
+      </w:r>
+      <w:proofErr w:type="gramEnd"/>
+      <w:r>
+        <w:t xml:space="preserve"> Three ways of providing remote technical support are phone support, email support and remote desktop management. </w:t>
       </w:r>
     </w:p>
     <w:p>
@@ -261,7 +292,31 @@
         <w:pStyle w:val="NoSpacing"/>
       </w:pPr>
       <w:r>
-        <w:t>Remote desktop management allows CSRs the option of logging into the customer’s computer and directly applying solutions to the customer’s hardware. Windows features this service directly, but other software suites can be employed to adapt to different needs. Examples of these software are LogMeIn and GoToAssist.</w:t>
+        <w:t xml:space="preserve">Remote desktop management allows CSRs the option of logging into the customer’s computer and directly applying solutions to the customer’s hardware. Windows features this service directly, but other software suites can be employed to adapt to different needs. Examples of </w:t>
+      </w:r>
+      <w:proofErr w:type="gramStart"/>
+      <w:r>
+        <w:t>these</w:t>
+      </w:r>
+      <w:proofErr w:type="gramEnd"/>
+      <w:r>
+        <w:t xml:space="preserve"> software are </w:t>
+      </w:r>
+      <w:proofErr w:type="spellStart"/>
+      <w:r>
+        <w:t>LogMeIn</w:t>
+      </w:r>
+      <w:proofErr w:type="spellEnd"/>
+      <w:r>
+        <w:t xml:space="preserve"> and </w:t>
+      </w:r>
+      <w:proofErr w:type="spellStart"/>
+      <w:r>
+        <w:t>GoToAssist</w:t>
+      </w:r>
+      <w:proofErr w:type="spellEnd"/>
+      <w:r>
+        <w:t>.</w:t>
       </w:r>
     </w:p>
     <w:p/>
@@ -278,8 +333,13 @@
       </w:r>
     </w:p>
     <w:p>
-      <w:r>
-        <w:t xml:space="preserve">3.A </w:t>
+      <w:proofErr w:type="gramStart"/>
+      <w:r>
+        <w:t>3.A</w:t>
+      </w:r>
+      <w:proofErr w:type="gramEnd"/>
+      <w:r>
+        <w:t xml:space="preserve"> </w:t>
       </w:r>
       <w:r>
         <w:t>Locate a driver for a cannon printer and save the link.</w:t>
@@ -300,8 +360,13 @@
       </w:hyperlink>
     </w:p>
     <w:p>
-      <w:r>
-        <w:t xml:space="preserve">3.B </w:t>
+      <w:proofErr w:type="gramStart"/>
+      <w:r>
+        <w:t>3.B</w:t>
+      </w:r>
+      <w:proofErr w:type="gramEnd"/>
+      <w:r>
+        <w:t xml:space="preserve"> </w:t>
       </w:r>
       <w:r>
         <w:t xml:space="preserve">See </w:t>
@@ -323,9 +388,11 @@
           <w:lang w:eastAsia="en-IE"/>
         </w:rPr>
       </w:pPr>
+      <w:proofErr w:type="gramStart"/>
       <w:r>
         <w:t>3.C</w:t>
       </w:r>
+      <w:proofErr w:type="gramEnd"/>
       <w:r>
         <w:t xml:space="preserve"> </w:t>
       </w:r>
@@ -851,6 +918,7 @@
                 <w:lang w:eastAsia="en-IE"/>
               </w:rPr>
             </w:pPr>
+            <w:proofErr w:type="spellStart"/>
             <w:r>
               <w:rPr>
                 <w:rFonts w:ascii="Arial" w:eastAsia="Times New Roman" w:hAnsi="Arial" w:cs="Arial"/>
@@ -859,7 +927,18 @@
                 <w:szCs w:val="18"/>
                 <w:lang w:eastAsia="en-IE"/>
               </w:rPr>
-              <w:t>Powershot Models</w:t>
+              <w:t>Powershot</w:t>
+            </w:r>
+            <w:proofErr w:type="spellEnd"/>
+            <w:r>
+              <w:rPr>
+                <w:rFonts w:ascii="Arial" w:eastAsia="Times New Roman" w:hAnsi="Arial" w:cs="Arial"/>
+                <w:color w:val="000000"/>
+                <w:sz w:val="18"/>
+                <w:szCs w:val="18"/>
+                <w:lang w:eastAsia="en-IE"/>
+              </w:rPr>
+              <w:t xml:space="preserve"> Models</w:t>
             </w:r>
           </w:p>
         </w:tc>
@@ -1878,6 +1957,7 @@
                 <w:lang w:eastAsia="en-IE"/>
               </w:rPr>
             </w:pPr>
+            <w:proofErr w:type="spellStart"/>
             <w:r>
               <w:rPr>
                 <w:rFonts w:ascii="Arial" w:eastAsia="Times New Roman" w:hAnsi="Arial" w:cs="Arial"/>
@@ -1886,7 +1966,18 @@
                 <w:szCs w:val="18"/>
                 <w:lang w:eastAsia="en-IE"/>
               </w:rPr>
-              <w:t>imageCLASS Printers</w:t>
+              <w:t>imageCLASS</w:t>
+            </w:r>
+            <w:proofErr w:type="spellEnd"/>
+            <w:r>
+              <w:rPr>
+                <w:rFonts w:ascii="Arial" w:eastAsia="Times New Roman" w:hAnsi="Arial" w:cs="Arial"/>
+                <w:color w:val="000000"/>
+                <w:sz w:val="18"/>
+                <w:szCs w:val="18"/>
+                <w:lang w:eastAsia="en-IE"/>
+              </w:rPr>
+              <w:t xml:space="preserve"> Printers</w:t>
             </w:r>
           </w:p>
         </w:tc>
@@ -2706,7 +2797,7 @@
                 </w:ffData>
               </w:fldChar>
             </w:r>
-            <w:bookmarkStart w:id="1" w:name="Check2"/>
+            <w:bookmarkStart w:id="0" w:name="Check2"/>
             <w:r>
               <w:rPr>
                 <w:b w:val="0"/>
@@ -2730,7 +2821,7 @@
               </w:rPr>
               <w:fldChar w:fldCharType="end"/>
             </w:r>
-            <w:bookmarkEnd w:id="1"/>
+            <w:bookmarkEnd w:id="0"/>
           </w:p>
         </w:tc>
         <w:tc>
@@ -2792,7 +2883,7 @@
                 </w:ffData>
               </w:fldChar>
             </w:r>
-            <w:bookmarkStart w:id="2" w:name="Check1"/>
+            <w:bookmarkStart w:id="1" w:name="Check1"/>
             <w:r>
               <w:rPr>
                 <w:b w:val="0"/>
@@ -2816,7 +2907,7 @@
               </w:rPr>
               <w:fldChar w:fldCharType="end"/>
             </w:r>
-            <w:bookmarkEnd w:id="2"/>
+            <w:bookmarkEnd w:id="1"/>
           </w:p>
         </w:tc>
       </w:tr>
@@ -4107,7 +4198,15 @@
               </w:numPr>
             </w:pPr>
             <w:r>
-              <w:t>How clear was the information that our customer service representative  provided you?</w:t>
+              <w:t xml:space="preserve">How clear was the information that our customer service </w:t>
+            </w:r>
+            <w:proofErr w:type="gramStart"/>
+            <w:r>
+              <w:t>representative  provided</w:t>
+            </w:r>
+            <w:proofErr w:type="gramEnd"/>
+            <w:r>
+              <w:t xml:space="preserve"> you?</w:t>
             </w:r>
           </w:p>
         </w:tc>
@@ -4860,8 +4959,13 @@
       <w:pPr>
         <w:pStyle w:val="Heading3"/>
       </w:pPr>
-      <w:r>
-        <w:t>6.A What is a trend?</w:t>
+      <w:proofErr w:type="gramStart"/>
+      <w:r>
+        <w:t>6.A</w:t>
+      </w:r>
+      <w:proofErr w:type="gramEnd"/>
+      <w:r>
+        <w:t xml:space="preserve"> What is a trend?</w:t>
       </w:r>
     </w:p>
     <w:p>
@@ -4877,8 +4981,13 @@
       <w:pPr>
         <w:pStyle w:val="Heading3"/>
       </w:pPr>
-      <w:r>
-        <w:t>6.B What are the 3 main sources of trends?</w:t>
+      <w:proofErr w:type="gramStart"/>
+      <w:r>
+        <w:t>6.B</w:t>
+      </w:r>
+      <w:proofErr w:type="gramEnd"/>
+      <w:r>
+        <w:t xml:space="preserve"> What are the 3 main sources of trends?</w:t>
       </w:r>
     </w:p>
     <w:p>
@@ -4936,8 +5045,13 @@
       <w:pPr>
         <w:pStyle w:val="Heading3"/>
       </w:pPr>
-      <w:r>
-        <w:t>6.C Give examples of trends (that) might occur in a helpdesk.</w:t>
+      <w:proofErr w:type="gramStart"/>
+      <w:r>
+        <w:t>6.C</w:t>
+      </w:r>
+      <w:proofErr w:type="gramEnd"/>
+      <w:r>
+        <w:t xml:space="preserve"> Give examples of trends (that) might occur in a helpdesk.</w:t>
       </w:r>
     </w:p>
     <w:p>
@@ -4980,8 +5094,13 @@
       <w:pPr>
         <w:pStyle w:val="Heading3"/>
       </w:pPr>
-      <w:r>
-        <w:t>6.D How could you resolve a trend if it were user related?</w:t>
+      <w:proofErr w:type="gramStart"/>
+      <w:r>
+        <w:t>6.D</w:t>
+      </w:r>
+      <w:proofErr w:type="gramEnd"/>
+      <w:r>
+        <w:t xml:space="preserve"> How could you resolve a trend if it were user related?</w:t>
       </w:r>
       <w:r>
         <w:t xml:space="preserve"> </w:t>
@@ -5076,9 +5195,11 @@
       <w:r>
         <w:t xml:space="preserve"> </w:t>
       </w:r>
+      <w:proofErr w:type="gramStart"/>
       <w:r>
         <w:t>q</w:t>
       </w:r>
+      <w:proofErr w:type="gramEnd"/>
     </w:p>
     <w:p>
       <w:r>
@@ -5424,17 +5545,13 @@
     <w:p>
       <w:pPr>
         <w:pStyle w:val="Heading4"/>
-        <w:ind w:left="720"/>
-      </w:pPr>
-    </w:p>
-    <w:p>
-      <w:pPr>
-        <w:pStyle w:val="Heading4"/>
         <w:numPr>
           <w:ilvl w:val="0"/>
           <w:numId w:val="9"/>
         </w:numPr>
       </w:pPr>
+      <w:bookmarkStart w:id="2" w:name="_GoBack"/>
+      <w:bookmarkEnd w:id="2"/>
       <w:r>
         <w:t>The paper feed for the printer is not working properly.</w:t>
       </w:r>
@@ -7102,6 +7219,7 @@
                                 <w:spacing w:before="0" w:beforeAutospacing="0" w:after="0" w:afterAutospacing="0"/>
                                 <w:jc w:val="center"/>
                               </w:pPr>
+                              <w:proofErr w:type="gramStart"/>
                               <w:r>
                                 <w:rPr>
                                   <w:rFonts w:ascii="Cambria" w:hAnsi="Cambria" w:cstheme="minorBidi"/>
@@ -7110,7 +7228,18 @@
                                   <w:sz w:val="16"/>
                                   <w:szCs w:val="16"/>
                                 </w:rPr>
-                                <w:t>Ticket  left open (Undesirable)</w:t>
+                                <w:t>Ticket  left</w:t>
+                              </w:r>
+                              <w:proofErr w:type="gramEnd"/>
+                              <w:r>
+                                <w:rPr>
+                                  <w:rFonts w:ascii="Cambria" w:hAnsi="Cambria" w:cstheme="minorBidi"/>
+                                  <w:color w:val="FFFFFF"/>
+                                  <w:kern w:val="24"/>
+                                  <w:sz w:val="16"/>
+                                  <w:szCs w:val="16"/>
+                                </w:rPr>
+                                <w:t xml:space="preserve"> open (Undesirable)</w:t>
                               </w:r>
                             </w:p>
                           </w:txbxContent>
@@ -8171,7 +8300,15 @@
         </w:numPr>
       </w:pPr>
       <w:r>
-        <w:t>CAD Tools (Autocad etc.)</w:t>
+        <w:t>CAD Tools (</w:t>
+      </w:r>
+      <w:proofErr w:type="spellStart"/>
+      <w:r>
+        <w:t>Autocad</w:t>
+      </w:r>
+      <w:proofErr w:type="spellEnd"/>
+      <w:r>
+        <w:t xml:space="preserve"> etc.)</w:t>
       </w:r>
     </w:p>
     <w:p>
@@ -8306,7 +8443,15 @@
         </w:numPr>
       </w:pPr>
       <w:r>
-        <w:t>Training &amp;  Evaluation:</w:t>
+        <w:t xml:space="preserve">Training </w:t>
+      </w:r>
+      <w:proofErr w:type="gramStart"/>
+      <w:r>
+        <w:t>&amp;  Evaluation</w:t>
+      </w:r>
+      <w:proofErr w:type="gramEnd"/>
+      <w:r>
+        <w:t>:</w:t>
       </w:r>
     </w:p>
     <w:p>
@@ -8418,7 +8563,15 @@
         </w:numPr>
       </w:pPr>
       <w:r>
-        <w:t>A hypothetical company objective questionnaire allows the organisation to thoroughly examine an staff’s motivations and their synergistic potential with the organisation and other staff.</w:t>
+        <w:t xml:space="preserve">A hypothetical company objective questionnaire allows the organisation to thoroughly examine </w:t>
+      </w:r>
+      <w:proofErr w:type="gramStart"/>
+      <w:r>
+        <w:t>an</w:t>
+      </w:r>
+      <w:proofErr w:type="gramEnd"/>
+      <w:r>
+        <w:t xml:space="preserve"> staff’s motivations and their synergistic potential with the organisation and other staff.</w:t>
       </w:r>
     </w:p>
     <w:p>
@@ -8454,7 +8607,23 @@
         </w:numPr>
       </w:pPr>
       <w:r>
-        <w:t>Communication skills are a possible area where staff may need training, as it is vital that staff are able to patiently and professionally communicate with customers. This is important as it is the primary contact your organisation has with customers. It also ensures that staff are able to efficiently ascertain the nature of the customer’s query or issue.</w:t>
+        <w:t xml:space="preserve">Communication skills are a possible area where staff may need training, as it is vital that </w:t>
+      </w:r>
+      <w:proofErr w:type="gramStart"/>
+      <w:r>
+        <w:t>staff are</w:t>
+      </w:r>
+      <w:proofErr w:type="gramEnd"/>
+      <w:r>
+        <w:t xml:space="preserve"> able to patiently and professionally communicate with customers. This is important as it is the primary contact your organisation has with customers. It also ensures that </w:t>
+      </w:r>
+      <w:proofErr w:type="gramStart"/>
+      <w:r>
+        <w:t>staff are</w:t>
+      </w:r>
+      <w:proofErr w:type="gramEnd"/>
+      <w:r>
+        <w:t xml:space="preserve"> able to efficiently ascertain the nature of the customer’s query or issue.</w:t>
       </w:r>
     </w:p>
     <w:p>
@@ -8526,7 +8695,15 @@
         </w:numPr>
       </w:pPr>
       <w:r>
-        <w:t>PC skills ensure that the staff member is able to properly employ all tools available to them. From Microsoft Office, to Operating Systems and basic hardware maintenance. These skills allow the staff to quickly and intelligently identify the most likely cause for any given issue. It also ensures that the staff operates as efficiently as possible in their given role.</w:t>
+        <w:t xml:space="preserve">PC skills ensure that the staff member is able to properly employ all tools available to them. From Microsoft Office, to Operating Systems and basic hardware maintenance. These skills allow the staff to quickly and intelligently identify the most likely cause for any given issue. It also ensures that the </w:t>
+      </w:r>
+      <w:proofErr w:type="gramStart"/>
+      <w:r>
+        <w:t>staff</w:t>
+      </w:r>
+      <w:proofErr w:type="gramEnd"/>
+      <w:r>
+        <w:t xml:space="preserve"> operates as efficiently as possible in their given role.</w:t>
       </w:r>
     </w:p>
     <w:p>
@@ -14027,62 +14204,62 @@
     </dgm:pt>
   </dgm:ptLst>
   <dgm:cxnLst>
-    <dgm:cxn modelId="{F462E6EA-AA69-4D5F-B723-6D5C3BE26B8C}" type="presOf" srcId="{04F4762E-56D4-4E5F-817B-0C6FA732215E}" destId="{C3126198-8971-4E9B-8D88-4450C354B7EF}" srcOrd="1" destOrd="0" presId="urn:microsoft.com/office/officeart/2005/8/layout/process4"/>
-    <dgm:cxn modelId="{6B6A238F-6E27-41BA-9A8D-B6B68EB8E3B2}" type="presOf" srcId="{FDA27CEE-4995-42AE-9A07-D98B35D2AB4F}" destId="{7735DCC7-D693-4E7A-80A3-86AF5B8FBE76}" srcOrd="0" destOrd="0" presId="urn:microsoft.com/office/officeart/2005/8/layout/process4"/>
+    <dgm:cxn modelId="{2221C0FD-367F-4E66-BECD-41B4AF5B6E15}" type="presOf" srcId="{FDA27CEE-4995-42AE-9A07-D98B35D2AB4F}" destId="{7735DCC7-D693-4E7A-80A3-86AF5B8FBE76}" srcOrd="0" destOrd="0" presId="urn:microsoft.com/office/officeart/2005/8/layout/process4"/>
+    <dgm:cxn modelId="{D7F0DBB9-A721-4684-8244-6B6739BB113B}" type="presOf" srcId="{2DC5A8E0-087D-4E72-837B-B30131A6125C}" destId="{ECDDE9C0-4393-4080-B1DE-6CC1CA058C03}" srcOrd="0" destOrd="0" presId="urn:microsoft.com/office/officeart/2005/8/layout/process4"/>
+    <dgm:cxn modelId="{CB46BC20-61BE-4703-8263-CCC778C061AE}" type="presOf" srcId="{CBE222F1-3BAA-4F85-B636-5BED9EDABC99}" destId="{D5E9A9E5-391D-4196-8626-04F213ED9EB1}" srcOrd="0" destOrd="0" presId="urn:microsoft.com/office/officeart/2005/8/layout/process4"/>
+    <dgm:cxn modelId="{4E1BC4B5-E1ED-4BA9-9F1F-9071ABE2EDA6}" type="presOf" srcId="{5219DF7B-B5D8-4AC0-8B9B-A6D73A561F69}" destId="{8D90AD6E-AB28-46BC-8CED-FACA985EDE4D}" srcOrd="0" destOrd="0" presId="urn:microsoft.com/office/officeart/2005/8/layout/process4"/>
     <dgm:cxn modelId="{4E5A0B8A-7A87-419E-AE90-51E5FB23AD6C}" srcId="{B2E292F2-1A1F-4651-844A-A95533883D9C}" destId="{8BE0DC46-E8BB-4175-BC6F-C7D72E6F1E04}" srcOrd="1" destOrd="0" parTransId="{C427452B-0621-405D-BC44-22711ECF504E}" sibTransId="{0DCCB48A-7B20-468C-A20F-B561E5D2711B}"/>
-    <dgm:cxn modelId="{96979D0F-DB78-4DF1-94E6-B226C9712C40}" type="presOf" srcId="{FDA27CEE-4995-42AE-9A07-D98B35D2AB4F}" destId="{D7A2DB3C-A471-434A-8B2B-B400DEDB94E2}" srcOrd="1" destOrd="0" presId="urn:microsoft.com/office/officeart/2005/8/layout/process4"/>
+    <dgm:cxn modelId="{02F68BD4-8B5F-4CD8-91C1-032957318361}" type="presOf" srcId="{AD750BBE-5A49-4111-8733-714C614499A0}" destId="{E7CEBE36-F217-403F-ABA9-205E827FF24C}" srcOrd="0" destOrd="0" presId="urn:microsoft.com/office/officeart/2005/8/layout/process4"/>
+    <dgm:cxn modelId="{6699348B-43F3-4432-A659-28546838C170}" type="presOf" srcId="{8BE0DC46-E8BB-4175-BC6F-C7D72E6F1E04}" destId="{3532C48C-1BCE-495C-8E11-24A1D65B584F}" srcOrd="1" destOrd="0" presId="urn:microsoft.com/office/officeart/2005/8/layout/process4"/>
     <dgm:cxn modelId="{56A620B8-B213-4399-936A-D3AF3CE23BBC}" srcId="{8BE0DC46-E8BB-4175-BC6F-C7D72E6F1E04}" destId="{6A9F4EDE-827C-4B87-943D-C160B3D903BB}" srcOrd="1" destOrd="0" parTransId="{AC3F5D53-43D2-4A84-B84C-2E847934A67C}" sibTransId="{87EDC529-303A-4CE7-B39B-96AD57EE7591}"/>
+    <dgm:cxn modelId="{CB4D8268-CA6E-46FA-89B2-913450A587B0}" type="presOf" srcId="{900C0F85-3487-47DB-A01E-B406180F5B0F}" destId="{66C3978A-692E-473A-8204-EE6B471A7BC4}" srcOrd="0" destOrd="0" presId="urn:microsoft.com/office/officeart/2005/8/layout/process4"/>
+    <dgm:cxn modelId="{9C85E263-7AB1-4EFA-A500-921F1402A353}" type="presOf" srcId="{6A9F4EDE-827C-4B87-943D-C160B3D903BB}" destId="{4C8A6037-D6E3-4772-8F54-B5AAA728B8E2}" srcOrd="0" destOrd="0" presId="urn:microsoft.com/office/officeart/2005/8/layout/process4"/>
     <dgm:cxn modelId="{5556541B-005F-4E37-B828-0318ED7B7419}" srcId="{B2E292F2-1A1F-4651-844A-A95533883D9C}" destId="{FDA27CEE-4995-42AE-9A07-D98B35D2AB4F}" srcOrd="3" destOrd="0" parTransId="{DA24AA4A-4456-4E01-9F93-E3A36DA80BC4}" sibTransId="{7F96F0D7-AA1D-41DD-BDEF-A5C5D9D95155}"/>
     <dgm:cxn modelId="{14536D25-E29F-42C9-B554-F441238DD4B4}" srcId="{2DC5A8E0-087D-4E72-837B-B30131A6125C}" destId="{CBE222F1-3BAA-4F85-B636-5BED9EDABC99}" srcOrd="0" destOrd="0" parTransId="{6004B958-A7A1-4EA4-8FC3-259277732C46}" sibTransId="{60A7CEE6-47A3-447F-996A-2E3FECAB5882}"/>
-    <dgm:cxn modelId="{965EFC13-7DD4-4A62-9F07-BD3457078786}" type="presOf" srcId="{AD750BBE-5A49-4111-8733-714C614499A0}" destId="{E7CEBE36-F217-403F-ABA9-205E827FF24C}" srcOrd="0" destOrd="0" presId="urn:microsoft.com/office/officeart/2005/8/layout/process4"/>
     <dgm:cxn modelId="{42A0EEFF-85BB-4366-B927-253899B32900}" srcId="{FDA27CEE-4995-42AE-9A07-D98B35D2AB4F}" destId="{23044DAE-4B4B-46B3-874D-B6990B699AF1}" srcOrd="0" destOrd="0" parTransId="{C0D9C2C7-6959-4A31-AEBC-8C21950CB6CE}" sibTransId="{2B6853EE-CC92-4A43-9CDF-CDCDD95567F6}"/>
-    <dgm:cxn modelId="{F867B4B1-2D9A-4BE7-83A3-EADDF0CC4F5C}" type="presOf" srcId="{EE81B80A-8379-4629-8C15-CEDD3E03E93C}" destId="{D60B7B83-51BA-489A-BCA0-67E5BA2DD713}" srcOrd="0" destOrd="0" presId="urn:microsoft.com/office/officeart/2005/8/layout/process4"/>
-    <dgm:cxn modelId="{BE03BAAF-D4FD-440B-8F81-8920FFCA78C5}" type="presOf" srcId="{6A9F4EDE-827C-4B87-943D-C160B3D903BB}" destId="{4C8A6037-D6E3-4772-8F54-B5AAA728B8E2}" srcOrd="0" destOrd="0" presId="urn:microsoft.com/office/officeart/2005/8/layout/process4"/>
     <dgm:cxn modelId="{9741F661-4976-42D2-AF9C-4D38983A1591}" srcId="{04F4762E-56D4-4E5F-817B-0C6FA732215E}" destId="{EE81B80A-8379-4629-8C15-CEDD3E03E93C}" srcOrd="1" destOrd="0" parTransId="{955DAF32-28B2-49E5-9542-C1516FAA493E}" sibTransId="{098A546C-DF63-4FC3-BD0B-980ABB33650D}"/>
-    <dgm:cxn modelId="{DEE3CFE3-CE76-4C91-B59E-B18960FA9EDA}" type="presOf" srcId="{2DC5A8E0-087D-4E72-837B-B30131A6125C}" destId="{5323B158-1976-49EA-9C1F-EF28816940CC}" srcOrd="1" destOrd="0" presId="urn:microsoft.com/office/officeart/2005/8/layout/process4"/>
-    <dgm:cxn modelId="{D1FD245D-D3AE-4003-AB5E-B3353DD2049B}" type="presOf" srcId="{04F4762E-56D4-4E5F-817B-0C6FA732215E}" destId="{5CC556BD-1E9C-4F1E-9778-E58E982F7C2C}" srcOrd="0" destOrd="0" presId="urn:microsoft.com/office/officeart/2005/8/layout/process4"/>
+    <dgm:cxn modelId="{4C508CE4-25DA-4945-A84C-241921EE82C4}" type="presOf" srcId="{8BE0DC46-E8BB-4175-BC6F-C7D72E6F1E04}" destId="{258191D9-DCF9-40D9-9BB4-E96FD39523DF}" srcOrd="0" destOrd="0" presId="urn:microsoft.com/office/officeart/2005/8/layout/process4"/>
     <dgm:cxn modelId="{B74C2258-6A11-43BF-ACEC-D9CE73BF325A}" srcId="{FDA27CEE-4995-42AE-9A07-D98B35D2AB4F}" destId="{900C0F85-3487-47DB-A01E-B406180F5B0F}" srcOrd="1" destOrd="0" parTransId="{4249F9AC-45B9-471E-BCDD-5DDE87826639}" sibTransId="{6AA7DB86-4390-4983-B7A1-225774B332CC}"/>
+    <dgm:cxn modelId="{35ED9E26-24D7-467C-B6AE-6C9D4B5EAB2B}" type="presOf" srcId="{FDA27CEE-4995-42AE-9A07-D98B35D2AB4F}" destId="{D7A2DB3C-A471-434A-8B2B-B400DEDB94E2}" srcOrd="1" destOrd="0" presId="urn:microsoft.com/office/officeart/2005/8/layout/process4"/>
     <dgm:cxn modelId="{EBD58A4B-F38F-4D10-8A82-751D08D927D7}" srcId="{8BE0DC46-E8BB-4175-BC6F-C7D72E6F1E04}" destId="{AD750BBE-5A49-4111-8733-714C614499A0}" srcOrd="0" destOrd="0" parTransId="{0B054D48-5B30-471E-AE20-B4AE222E91BA}" sibTransId="{41DEF4F4-9887-452E-A582-9D125B7125ED}"/>
-    <dgm:cxn modelId="{584E8232-D202-405F-8C65-C525C0AC17F1}" type="presOf" srcId="{8BE0DC46-E8BB-4175-BC6F-C7D72E6F1E04}" destId="{3532C48C-1BCE-495C-8E11-24A1D65B584F}" srcOrd="1" destOrd="0" presId="urn:microsoft.com/office/officeart/2005/8/layout/process4"/>
-    <dgm:cxn modelId="{598D5B3E-1D29-487F-BD42-ED51E1698223}" type="presOf" srcId="{B2E292F2-1A1F-4651-844A-A95533883D9C}" destId="{BCD59AFB-A0B0-487E-BAF5-148D56095791}" srcOrd="0" destOrd="0" presId="urn:microsoft.com/office/officeart/2005/8/layout/process4"/>
     <dgm:cxn modelId="{E31F20FA-56B3-451B-8140-ECE08135A30F}" srcId="{2DC5A8E0-087D-4E72-837B-B30131A6125C}" destId="{99E24615-EB9B-431C-86BF-3EAEC5706BC9}" srcOrd="1" destOrd="0" parTransId="{B5329D4E-1FDA-4ABB-A59A-2B270819CE75}" sibTransId="{4AAD5959-3C40-4D7A-936B-92C52C26E6F3}"/>
-    <dgm:cxn modelId="{1DD7A000-B4FC-4552-A797-E0EB1643F3FB}" type="presOf" srcId="{900C0F85-3487-47DB-A01E-B406180F5B0F}" destId="{66C3978A-692E-473A-8204-EE6B471A7BC4}" srcOrd="0" destOrd="0" presId="urn:microsoft.com/office/officeart/2005/8/layout/process4"/>
-    <dgm:cxn modelId="{A5F7DA1F-5028-4324-A67B-3FD089F05714}" type="presOf" srcId="{8BE0DC46-E8BB-4175-BC6F-C7D72E6F1E04}" destId="{258191D9-DCF9-40D9-9BB4-E96FD39523DF}" srcOrd="0" destOrd="0" presId="urn:microsoft.com/office/officeart/2005/8/layout/process4"/>
+    <dgm:cxn modelId="{D3B86DFD-BB31-4251-813B-2B0C9DEE8C74}" type="presOf" srcId="{B2E292F2-1A1F-4651-844A-A95533883D9C}" destId="{BCD59AFB-A0B0-487E-BAF5-148D56095791}" srcOrd="0" destOrd="0" presId="urn:microsoft.com/office/officeart/2005/8/layout/process4"/>
     <dgm:cxn modelId="{193A4430-D5BF-45D9-8304-8BCA70D67691}" srcId="{B2E292F2-1A1F-4651-844A-A95533883D9C}" destId="{04F4762E-56D4-4E5F-817B-0C6FA732215E}" srcOrd="2" destOrd="0" parTransId="{C00D47FC-AC41-41F2-A772-54757B4898C5}" sibTransId="{8F8B865B-ED8F-4B07-9691-76F16BE93B32}"/>
     <dgm:cxn modelId="{DB3A8467-5140-4ED3-9CC2-FDBA4839C6F8}" srcId="{B2E292F2-1A1F-4651-844A-A95533883D9C}" destId="{2DC5A8E0-087D-4E72-837B-B30131A6125C}" srcOrd="0" destOrd="0" parTransId="{2FCF4DB3-EC7D-4DC7-AAA8-FF930FC4ABA4}" sibTransId="{2CE0E022-8035-4919-AB11-CD32DD9EF015}"/>
-    <dgm:cxn modelId="{BEB90E13-2CD7-443C-81AE-837744F90006}" type="presOf" srcId="{5219DF7B-B5D8-4AC0-8B9B-A6D73A561F69}" destId="{8D90AD6E-AB28-46BC-8CED-FACA985EDE4D}" srcOrd="0" destOrd="0" presId="urn:microsoft.com/office/officeart/2005/8/layout/process4"/>
-    <dgm:cxn modelId="{1B490A2D-01FB-4AF5-8F94-EADDA0B2BE44}" type="presOf" srcId="{CBE222F1-3BAA-4F85-B636-5BED9EDABC99}" destId="{D5E9A9E5-391D-4196-8626-04F213ED9EB1}" srcOrd="0" destOrd="0" presId="urn:microsoft.com/office/officeart/2005/8/layout/process4"/>
-    <dgm:cxn modelId="{48830C11-B60C-4880-90F4-2D3CA6C041C4}" type="presOf" srcId="{2DC5A8E0-087D-4E72-837B-B30131A6125C}" destId="{ECDDE9C0-4393-4080-B1DE-6CC1CA058C03}" srcOrd="0" destOrd="0" presId="urn:microsoft.com/office/officeart/2005/8/layout/process4"/>
-    <dgm:cxn modelId="{B39E3804-BF08-4FD5-A3C0-267B4B4638E0}" type="presOf" srcId="{99E24615-EB9B-431C-86BF-3EAEC5706BC9}" destId="{45AD0E38-4E45-4797-A25B-C18DB46DC947}" srcOrd="0" destOrd="0" presId="urn:microsoft.com/office/officeart/2005/8/layout/process4"/>
+    <dgm:cxn modelId="{6C1C1413-B4F1-4670-9C56-03F4C19B0EE1}" type="presOf" srcId="{99E24615-EB9B-431C-86BF-3EAEC5706BC9}" destId="{45AD0E38-4E45-4797-A25B-C18DB46DC947}" srcOrd="0" destOrd="0" presId="urn:microsoft.com/office/officeart/2005/8/layout/process4"/>
+    <dgm:cxn modelId="{2ED8AE7B-3F6B-4F31-BF10-5DC964DF9BE6}" type="presOf" srcId="{23044DAE-4B4B-46B3-874D-B6990B699AF1}" destId="{30516FF2-A4C3-4325-A7CE-4B89D7FDB77B}" srcOrd="0" destOrd="0" presId="urn:microsoft.com/office/officeart/2005/8/layout/process4"/>
+    <dgm:cxn modelId="{6DA48251-7657-4C57-865C-45AC260986D4}" type="presOf" srcId="{04F4762E-56D4-4E5F-817B-0C6FA732215E}" destId="{5CC556BD-1E9C-4F1E-9778-E58E982F7C2C}" srcOrd="0" destOrd="0" presId="urn:microsoft.com/office/officeart/2005/8/layout/process4"/>
+    <dgm:cxn modelId="{AE50F6EF-DDF7-4763-AD7F-4C810B31EDC0}" type="presOf" srcId="{EE81B80A-8379-4629-8C15-CEDD3E03E93C}" destId="{D60B7B83-51BA-489A-BCA0-67E5BA2DD713}" srcOrd="0" destOrd="0" presId="urn:microsoft.com/office/officeart/2005/8/layout/process4"/>
+    <dgm:cxn modelId="{76A07D90-E2A1-4DE3-8833-C07B73A1423E}" type="presOf" srcId="{2DC5A8E0-087D-4E72-837B-B30131A6125C}" destId="{5323B158-1976-49EA-9C1F-EF28816940CC}" srcOrd="1" destOrd="0" presId="urn:microsoft.com/office/officeart/2005/8/layout/process4"/>
+    <dgm:cxn modelId="{9B592F92-78A0-4D7E-BE0B-632DF8B14307}" type="presOf" srcId="{04F4762E-56D4-4E5F-817B-0C6FA732215E}" destId="{C3126198-8971-4E9B-8D88-4450C354B7EF}" srcOrd="1" destOrd="0" presId="urn:microsoft.com/office/officeart/2005/8/layout/process4"/>
     <dgm:cxn modelId="{E65FC07C-8E30-48CB-A0A0-C361231457AE}" srcId="{04F4762E-56D4-4E5F-817B-0C6FA732215E}" destId="{5219DF7B-B5D8-4AC0-8B9B-A6D73A561F69}" srcOrd="0" destOrd="0" parTransId="{934C7152-284A-4648-AA48-63B1398B03B8}" sibTransId="{D2868DB8-B9B3-4BE2-AC4B-FEB5476833F1}"/>
-    <dgm:cxn modelId="{3F75FBB3-3AA4-42BF-8D35-769C3CD3D708}" type="presOf" srcId="{23044DAE-4B4B-46B3-874D-B6990B699AF1}" destId="{30516FF2-A4C3-4325-A7CE-4B89D7FDB77B}" srcOrd="0" destOrd="0" presId="urn:microsoft.com/office/officeart/2005/8/layout/process4"/>
-    <dgm:cxn modelId="{393B7567-BB3C-40A2-86DD-FD16F3293410}" type="presParOf" srcId="{BCD59AFB-A0B0-487E-BAF5-148D56095791}" destId="{22783A3D-8338-4361-AF62-6A800405BF6D}" srcOrd="0" destOrd="0" presId="urn:microsoft.com/office/officeart/2005/8/layout/process4"/>
-    <dgm:cxn modelId="{AD122938-B547-4C70-9144-1A95C37C18BF}" type="presParOf" srcId="{22783A3D-8338-4361-AF62-6A800405BF6D}" destId="{7735DCC7-D693-4E7A-80A3-86AF5B8FBE76}" srcOrd="0" destOrd="0" presId="urn:microsoft.com/office/officeart/2005/8/layout/process4"/>
-    <dgm:cxn modelId="{420E24A8-D3A0-4245-A309-69559DD97397}" type="presParOf" srcId="{22783A3D-8338-4361-AF62-6A800405BF6D}" destId="{D7A2DB3C-A471-434A-8B2B-B400DEDB94E2}" srcOrd="1" destOrd="0" presId="urn:microsoft.com/office/officeart/2005/8/layout/process4"/>
-    <dgm:cxn modelId="{EBD202E8-9DFA-4455-AF71-8889FF803AD6}" type="presParOf" srcId="{22783A3D-8338-4361-AF62-6A800405BF6D}" destId="{5657ABD6-55E8-42D2-ACCB-DFBE54DE8947}" srcOrd="2" destOrd="0" presId="urn:microsoft.com/office/officeart/2005/8/layout/process4"/>
-    <dgm:cxn modelId="{128C1CCF-AFBC-4A96-8C6B-DE0A987B87A4}" type="presParOf" srcId="{5657ABD6-55E8-42D2-ACCB-DFBE54DE8947}" destId="{30516FF2-A4C3-4325-A7CE-4B89D7FDB77B}" srcOrd="0" destOrd="0" presId="urn:microsoft.com/office/officeart/2005/8/layout/process4"/>
-    <dgm:cxn modelId="{FA1640AE-EF78-4623-90D3-EE3500E81779}" type="presParOf" srcId="{5657ABD6-55E8-42D2-ACCB-DFBE54DE8947}" destId="{66C3978A-692E-473A-8204-EE6B471A7BC4}" srcOrd="1" destOrd="0" presId="urn:microsoft.com/office/officeart/2005/8/layout/process4"/>
-    <dgm:cxn modelId="{B49DBB6F-71F1-4833-9E45-CF5D77C0D42E}" type="presParOf" srcId="{BCD59AFB-A0B0-487E-BAF5-148D56095791}" destId="{E77F7CE9-C3D0-4115-A266-80FA84D28603}" srcOrd="1" destOrd="0" presId="urn:microsoft.com/office/officeart/2005/8/layout/process4"/>
-    <dgm:cxn modelId="{D6A15F6A-468B-4A7C-B209-21CD13686BC4}" type="presParOf" srcId="{BCD59AFB-A0B0-487E-BAF5-148D56095791}" destId="{60B3F071-FC00-4394-BAAB-07EC20B74473}" srcOrd="2" destOrd="0" presId="urn:microsoft.com/office/officeart/2005/8/layout/process4"/>
-    <dgm:cxn modelId="{A475E174-4856-4BD0-92DF-7C3A9540F70E}" type="presParOf" srcId="{60B3F071-FC00-4394-BAAB-07EC20B74473}" destId="{5CC556BD-1E9C-4F1E-9778-E58E982F7C2C}" srcOrd="0" destOrd="0" presId="urn:microsoft.com/office/officeart/2005/8/layout/process4"/>
-    <dgm:cxn modelId="{DFAAC0BE-090F-4501-8B17-EEE038CA4CD2}" type="presParOf" srcId="{60B3F071-FC00-4394-BAAB-07EC20B74473}" destId="{C3126198-8971-4E9B-8D88-4450C354B7EF}" srcOrd="1" destOrd="0" presId="urn:microsoft.com/office/officeart/2005/8/layout/process4"/>
-    <dgm:cxn modelId="{1360E7FD-AB78-4773-B18B-FDD0C08E73DC}" type="presParOf" srcId="{60B3F071-FC00-4394-BAAB-07EC20B74473}" destId="{6BCC3F38-3F83-4862-8805-130D051638A4}" srcOrd="2" destOrd="0" presId="urn:microsoft.com/office/officeart/2005/8/layout/process4"/>
-    <dgm:cxn modelId="{CECD6341-8647-41BC-90FE-9FF23A125EFA}" type="presParOf" srcId="{6BCC3F38-3F83-4862-8805-130D051638A4}" destId="{8D90AD6E-AB28-46BC-8CED-FACA985EDE4D}" srcOrd="0" destOrd="0" presId="urn:microsoft.com/office/officeart/2005/8/layout/process4"/>
-    <dgm:cxn modelId="{8DDDF674-27C0-4150-920D-1F10649471C9}" type="presParOf" srcId="{6BCC3F38-3F83-4862-8805-130D051638A4}" destId="{D60B7B83-51BA-489A-BCA0-67E5BA2DD713}" srcOrd="1" destOrd="0" presId="urn:microsoft.com/office/officeart/2005/8/layout/process4"/>
-    <dgm:cxn modelId="{532180AB-32C2-455D-9DB8-A44EADFC64C2}" type="presParOf" srcId="{BCD59AFB-A0B0-487E-BAF5-148D56095791}" destId="{345C0140-6DEC-4819-B0EA-B64342F118C8}" srcOrd="3" destOrd="0" presId="urn:microsoft.com/office/officeart/2005/8/layout/process4"/>
-    <dgm:cxn modelId="{F6D755D1-62ED-4DA8-B298-61FEA4AF93BB}" type="presParOf" srcId="{BCD59AFB-A0B0-487E-BAF5-148D56095791}" destId="{E8CF9CD6-3792-43B1-BB0F-733D84B30B26}" srcOrd="4" destOrd="0" presId="urn:microsoft.com/office/officeart/2005/8/layout/process4"/>
-    <dgm:cxn modelId="{BEA39EE0-ACE0-4812-A6B8-C7F5FF584388}" type="presParOf" srcId="{E8CF9CD6-3792-43B1-BB0F-733D84B30B26}" destId="{258191D9-DCF9-40D9-9BB4-E96FD39523DF}" srcOrd="0" destOrd="0" presId="urn:microsoft.com/office/officeart/2005/8/layout/process4"/>
-    <dgm:cxn modelId="{8C27F99F-975A-4AD9-BD11-FB11B52BB4F7}" type="presParOf" srcId="{E8CF9CD6-3792-43B1-BB0F-733D84B30B26}" destId="{3532C48C-1BCE-495C-8E11-24A1D65B584F}" srcOrd="1" destOrd="0" presId="urn:microsoft.com/office/officeart/2005/8/layout/process4"/>
-    <dgm:cxn modelId="{2F69D140-AAC2-4EAC-8C51-BA43E3B97EDB}" type="presParOf" srcId="{E8CF9CD6-3792-43B1-BB0F-733D84B30B26}" destId="{74048EF3-492E-45CA-B764-1D9CEF38E412}" srcOrd="2" destOrd="0" presId="urn:microsoft.com/office/officeart/2005/8/layout/process4"/>
-    <dgm:cxn modelId="{545319F9-B6D7-4B1D-8E53-C49C22AE8E15}" type="presParOf" srcId="{74048EF3-492E-45CA-B764-1D9CEF38E412}" destId="{E7CEBE36-F217-403F-ABA9-205E827FF24C}" srcOrd="0" destOrd="0" presId="urn:microsoft.com/office/officeart/2005/8/layout/process4"/>
-    <dgm:cxn modelId="{EB569B87-5AB3-4BF0-A1A1-65D3CB2F3744}" type="presParOf" srcId="{74048EF3-492E-45CA-B764-1D9CEF38E412}" destId="{4C8A6037-D6E3-4772-8F54-B5AAA728B8E2}" srcOrd="1" destOrd="0" presId="urn:microsoft.com/office/officeart/2005/8/layout/process4"/>
-    <dgm:cxn modelId="{A1536E74-46E3-4AF3-ABB2-E0F7CCD390F7}" type="presParOf" srcId="{BCD59AFB-A0B0-487E-BAF5-148D56095791}" destId="{5A425EBC-BAE7-4DB6-B72B-32E114C8D6D5}" srcOrd="5" destOrd="0" presId="urn:microsoft.com/office/officeart/2005/8/layout/process4"/>
-    <dgm:cxn modelId="{57CFAB44-3A9F-428B-987F-267F19262291}" type="presParOf" srcId="{BCD59AFB-A0B0-487E-BAF5-148D56095791}" destId="{E609134A-41B0-41CD-A485-11ADACA5C3C5}" srcOrd="6" destOrd="0" presId="urn:microsoft.com/office/officeart/2005/8/layout/process4"/>
-    <dgm:cxn modelId="{C97ED0C9-7506-407B-A6A1-87E7C278CA11}" type="presParOf" srcId="{E609134A-41B0-41CD-A485-11ADACA5C3C5}" destId="{ECDDE9C0-4393-4080-B1DE-6CC1CA058C03}" srcOrd="0" destOrd="0" presId="urn:microsoft.com/office/officeart/2005/8/layout/process4"/>
-    <dgm:cxn modelId="{D7BC0B57-5668-425C-B2FC-2C755B351A2E}" type="presParOf" srcId="{E609134A-41B0-41CD-A485-11ADACA5C3C5}" destId="{5323B158-1976-49EA-9C1F-EF28816940CC}" srcOrd="1" destOrd="0" presId="urn:microsoft.com/office/officeart/2005/8/layout/process4"/>
-    <dgm:cxn modelId="{C2792F19-BEE3-43E9-A74B-20CD680299F3}" type="presParOf" srcId="{E609134A-41B0-41CD-A485-11ADACA5C3C5}" destId="{85433EAA-5D96-4FA7-9769-4A351C42DE78}" srcOrd="2" destOrd="0" presId="urn:microsoft.com/office/officeart/2005/8/layout/process4"/>
-    <dgm:cxn modelId="{3EF85B56-691C-4AF9-9A54-4A6D1E36C6B8}" type="presParOf" srcId="{85433EAA-5D96-4FA7-9769-4A351C42DE78}" destId="{D5E9A9E5-391D-4196-8626-04F213ED9EB1}" srcOrd="0" destOrd="0" presId="urn:microsoft.com/office/officeart/2005/8/layout/process4"/>
-    <dgm:cxn modelId="{13134A11-5FDD-4006-A0DA-EF408DB60BB2}" type="presParOf" srcId="{85433EAA-5D96-4FA7-9769-4A351C42DE78}" destId="{45AD0E38-4E45-4797-A25B-C18DB46DC947}" srcOrd="1" destOrd="0" presId="urn:microsoft.com/office/officeart/2005/8/layout/process4"/>
+    <dgm:cxn modelId="{38D79208-D320-4768-8379-68BB78AE1EE9}" type="presParOf" srcId="{BCD59AFB-A0B0-487E-BAF5-148D56095791}" destId="{22783A3D-8338-4361-AF62-6A800405BF6D}" srcOrd="0" destOrd="0" presId="urn:microsoft.com/office/officeart/2005/8/layout/process4"/>
+    <dgm:cxn modelId="{A07E3CE4-078D-4DAC-B1AF-9E1EE8812BDC}" type="presParOf" srcId="{22783A3D-8338-4361-AF62-6A800405BF6D}" destId="{7735DCC7-D693-4E7A-80A3-86AF5B8FBE76}" srcOrd="0" destOrd="0" presId="urn:microsoft.com/office/officeart/2005/8/layout/process4"/>
+    <dgm:cxn modelId="{5951BC89-D37C-495A-B78D-83B55C7D3E25}" type="presParOf" srcId="{22783A3D-8338-4361-AF62-6A800405BF6D}" destId="{D7A2DB3C-A471-434A-8B2B-B400DEDB94E2}" srcOrd="1" destOrd="0" presId="urn:microsoft.com/office/officeart/2005/8/layout/process4"/>
+    <dgm:cxn modelId="{8EE3F456-3F47-490B-BD9E-07BFB35760D3}" type="presParOf" srcId="{22783A3D-8338-4361-AF62-6A800405BF6D}" destId="{5657ABD6-55E8-42D2-ACCB-DFBE54DE8947}" srcOrd="2" destOrd="0" presId="urn:microsoft.com/office/officeart/2005/8/layout/process4"/>
+    <dgm:cxn modelId="{65AE1ADE-E3D3-40C2-8F2D-789366920651}" type="presParOf" srcId="{5657ABD6-55E8-42D2-ACCB-DFBE54DE8947}" destId="{30516FF2-A4C3-4325-A7CE-4B89D7FDB77B}" srcOrd="0" destOrd="0" presId="urn:microsoft.com/office/officeart/2005/8/layout/process4"/>
+    <dgm:cxn modelId="{E82F63FB-7609-49A0-BEFE-CDFE43368685}" type="presParOf" srcId="{5657ABD6-55E8-42D2-ACCB-DFBE54DE8947}" destId="{66C3978A-692E-473A-8204-EE6B471A7BC4}" srcOrd="1" destOrd="0" presId="urn:microsoft.com/office/officeart/2005/8/layout/process4"/>
+    <dgm:cxn modelId="{AC7BAB4B-7928-4F0A-A228-FF4BEE7C5A1A}" type="presParOf" srcId="{BCD59AFB-A0B0-487E-BAF5-148D56095791}" destId="{E77F7CE9-C3D0-4115-A266-80FA84D28603}" srcOrd="1" destOrd="0" presId="urn:microsoft.com/office/officeart/2005/8/layout/process4"/>
+    <dgm:cxn modelId="{60DA0C07-87F0-4C95-823D-254692BD2E19}" type="presParOf" srcId="{BCD59AFB-A0B0-487E-BAF5-148D56095791}" destId="{60B3F071-FC00-4394-BAAB-07EC20B74473}" srcOrd="2" destOrd="0" presId="urn:microsoft.com/office/officeart/2005/8/layout/process4"/>
+    <dgm:cxn modelId="{EF737090-1F10-48D0-A219-57CF2029CB49}" type="presParOf" srcId="{60B3F071-FC00-4394-BAAB-07EC20B74473}" destId="{5CC556BD-1E9C-4F1E-9778-E58E982F7C2C}" srcOrd="0" destOrd="0" presId="urn:microsoft.com/office/officeart/2005/8/layout/process4"/>
+    <dgm:cxn modelId="{6B8F5053-B9F5-4F41-B08A-2B6F22192E2B}" type="presParOf" srcId="{60B3F071-FC00-4394-BAAB-07EC20B74473}" destId="{C3126198-8971-4E9B-8D88-4450C354B7EF}" srcOrd="1" destOrd="0" presId="urn:microsoft.com/office/officeart/2005/8/layout/process4"/>
+    <dgm:cxn modelId="{88AC7FEB-6E3A-4E64-ABBF-018F09627015}" type="presParOf" srcId="{60B3F071-FC00-4394-BAAB-07EC20B74473}" destId="{6BCC3F38-3F83-4862-8805-130D051638A4}" srcOrd="2" destOrd="0" presId="urn:microsoft.com/office/officeart/2005/8/layout/process4"/>
+    <dgm:cxn modelId="{456557A7-90C9-4A1F-B8B4-7D855EBA248E}" type="presParOf" srcId="{6BCC3F38-3F83-4862-8805-130D051638A4}" destId="{8D90AD6E-AB28-46BC-8CED-FACA985EDE4D}" srcOrd="0" destOrd="0" presId="urn:microsoft.com/office/officeart/2005/8/layout/process4"/>
+    <dgm:cxn modelId="{8E012D5D-D3C6-459C-AD1D-D431F11B0BA1}" type="presParOf" srcId="{6BCC3F38-3F83-4862-8805-130D051638A4}" destId="{D60B7B83-51BA-489A-BCA0-67E5BA2DD713}" srcOrd="1" destOrd="0" presId="urn:microsoft.com/office/officeart/2005/8/layout/process4"/>
+    <dgm:cxn modelId="{AF94CCAB-B746-449A-85E2-5285B64A56E3}" type="presParOf" srcId="{BCD59AFB-A0B0-487E-BAF5-148D56095791}" destId="{345C0140-6DEC-4819-B0EA-B64342F118C8}" srcOrd="3" destOrd="0" presId="urn:microsoft.com/office/officeart/2005/8/layout/process4"/>
+    <dgm:cxn modelId="{EAE51A1D-21EE-49C3-88FD-0A6BA34DA481}" type="presParOf" srcId="{BCD59AFB-A0B0-487E-BAF5-148D56095791}" destId="{E8CF9CD6-3792-43B1-BB0F-733D84B30B26}" srcOrd="4" destOrd="0" presId="urn:microsoft.com/office/officeart/2005/8/layout/process4"/>
+    <dgm:cxn modelId="{819D3C10-5E3F-489D-8CA3-7DCBF2ACD620}" type="presParOf" srcId="{E8CF9CD6-3792-43B1-BB0F-733D84B30B26}" destId="{258191D9-DCF9-40D9-9BB4-E96FD39523DF}" srcOrd="0" destOrd="0" presId="urn:microsoft.com/office/officeart/2005/8/layout/process4"/>
+    <dgm:cxn modelId="{667761FA-225B-45AE-B7B3-7BB8BFF8CD04}" type="presParOf" srcId="{E8CF9CD6-3792-43B1-BB0F-733D84B30B26}" destId="{3532C48C-1BCE-495C-8E11-24A1D65B584F}" srcOrd="1" destOrd="0" presId="urn:microsoft.com/office/officeart/2005/8/layout/process4"/>
+    <dgm:cxn modelId="{06C0C660-46A9-433C-8D06-2434DA43AACF}" type="presParOf" srcId="{E8CF9CD6-3792-43B1-BB0F-733D84B30B26}" destId="{74048EF3-492E-45CA-B764-1D9CEF38E412}" srcOrd="2" destOrd="0" presId="urn:microsoft.com/office/officeart/2005/8/layout/process4"/>
+    <dgm:cxn modelId="{4096921F-BC32-4333-9AD9-7CB11B4BA1CF}" type="presParOf" srcId="{74048EF3-492E-45CA-B764-1D9CEF38E412}" destId="{E7CEBE36-F217-403F-ABA9-205E827FF24C}" srcOrd="0" destOrd="0" presId="urn:microsoft.com/office/officeart/2005/8/layout/process4"/>
+    <dgm:cxn modelId="{A05D9C6B-ACA7-4DA4-818D-825D4863AB28}" type="presParOf" srcId="{74048EF3-492E-45CA-B764-1D9CEF38E412}" destId="{4C8A6037-D6E3-4772-8F54-B5AAA728B8E2}" srcOrd="1" destOrd="0" presId="urn:microsoft.com/office/officeart/2005/8/layout/process4"/>
+    <dgm:cxn modelId="{9FDAE721-6448-4772-944C-3D45A4D9F03C}" type="presParOf" srcId="{BCD59AFB-A0B0-487E-BAF5-148D56095791}" destId="{5A425EBC-BAE7-4DB6-B72B-32E114C8D6D5}" srcOrd="5" destOrd="0" presId="urn:microsoft.com/office/officeart/2005/8/layout/process4"/>
+    <dgm:cxn modelId="{66A21E17-DE96-46F2-B653-2048031F64B6}" type="presParOf" srcId="{BCD59AFB-A0B0-487E-BAF5-148D56095791}" destId="{E609134A-41B0-41CD-A485-11ADACA5C3C5}" srcOrd="6" destOrd="0" presId="urn:microsoft.com/office/officeart/2005/8/layout/process4"/>
+    <dgm:cxn modelId="{D5082099-9842-442E-8FF7-581A46E69ACC}" type="presParOf" srcId="{E609134A-41B0-41CD-A485-11ADACA5C3C5}" destId="{ECDDE9C0-4393-4080-B1DE-6CC1CA058C03}" srcOrd="0" destOrd="0" presId="urn:microsoft.com/office/officeart/2005/8/layout/process4"/>
+    <dgm:cxn modelId="{ED950DEB-BA28-439C-8DA5-28B652C3FC95}" type="presParOf" srcId="{E609134A-41B0-41CD-A485-11ADACA5C3C5}" destId="{5323B158-1976-49EA-9C1F-EF28816940CC}" srcOrd="1" destOrd="0" presId="urn:microsoft.com/office/officeart/2005/8/layout/process4"/>
+    <dgm:cxn modelId="{DE65D7CF-3A8E-4A69-A0B5-07A6A35A25C0}" type="presParOf" srcId="{E609134A-41B0-41CD-A485-11ADACA5C3C5}" destId="{85433EAA-5D96-4FA7-9769-4A351C42DE78}" srcOrd="2" destOrd="0" presId="urn:microsoft.com/office/officeart/2005/8/layout/process4"/>
+    <dgm:cxn modelId="{F375E196-E25D-408B-86CA-FD9ACE33802A}" type="presParOf" srcId="{85433EAA-5D96-4FA7-9769-4A351C42DE78}" destId="{D5E9A9E5-391D-4196-8626-04F213ED9EB1}" srcOrd="0" destOrd="0" presId="urn:microsoft.com/office/officeart/2005/8/layout/process4"/>
+    <dgm:cxn modelId="{1DD16482-E509-4A6A-9CFA-3D7F3E4F8C3C}" type="presParOf" srcId="{85433EAA-5D96-4FA7-9769-4A351C42DE78}" destId="{45AD0E38-4E45-4797-A25B-C18DB46DC947}" srcOrd="1" destOrd="0" presId="urn:microsoft.com/office/officeart/2005/8/layout/process4"/>
   </dgm:cxnLst>
   <dgm:bg/>
   <dgm:whole/>

</xml_diff>